<commit_message>
T3 Ajout de voir le excel dans la liste accès
</commit_message>
<xml_diff>
--- a/Travail 3/YannickAlexandre-Rapport.docx
+++ b/Travail 3/YannickAlexandre-Rapport.docx
@@ -287,6 +287,7 @@
                               <w:dataBinding w:prefixMappings="xmlns:ns0='http://purl.org/dc/elements/1.1/' xmlns:ns1='http://schemas.openxmlformats.org/package/2006/metadata/core-properties' " w:xpath="/ns1:coreProperties[1]/ns0:subject[1]" w:storeItemID="{6C3C8BC8-F283-45AE-878A-BAB7291924A1}"/>
                               <w:text/>
                             </w:sdtPr>
+                            <w:sdtEndPr/>
                             <w:sdtContent>
                               <w:r>
                                 <w:rPr>
@@ -1043,6 +1044,7 @@
                               <w:dataBinding w:prefixMappings="xmlns:ns0='http://schemas.openxmlformats.org/officeDocument/2006/extended-properties' " w:xpath="/ns0:Properties[1]/ns0:Company[1]" w:storeItemID="{6668398D-A668-4E3E-A5EB-62B293D839F1}"/>
                               <w:text/>
                             </w:sdtPr>
+                            <w:sdtEndPr/>
                             <w:sdtContent>
                               <w:r>
                                 <w:rPr>
@@ -1068,6 +1070,7 @@
                             <w:dataBinding w:prefixMappings="xmlns:ns0='http://purl.org/dc/elements/1.1/' xmlns:ns1='http://schemas.openxmlformats.org/package/2006/metadata/core-properties' " w:xpath="/ns1:coreProperties[1]/ns1:category[1]" w:storeItemID="{6C3C8BC8-F283-45AE-878A-BAB7291924A1}"/>
                             <w:text/>
                           </w:sdtPr>
+                          <w:sdtEndPr/>
                           <w:sdtContent>
                             <w:p>
                               <w:pPr>
@@ -1214,113 +1217,17 @@
       <w:pPr>
         <w:pStyle w:val="Citationintense"/>
       </w:pPr>
+      <w:bookmarkStart w:id="0" w:name="_GoBack"/>
       <w:r>
         <w:lastRenderedPageBreak/>
         <w:t>Liste des communications permises</w:t>
       </w:r>
     </w:p>
+    <w:bookmarkEnd w:id="0"/>
     <w:p>
-      <w:pPr>
-        <w:rPr>
-          <w:rFonts w:ascii="Baskerville Old Face" w:hAnsi="Baskerville Old Face"/>
-          <w:sz w:val="24"/>
-          <w:u w:val="single"/>
-        </w:rPr>
-      </w:pPr>
       <w:r>
-        <w:rPr>
-          <w:rFonts w:ascii="Baskerville Old Face" w:hAnsi="Baskerville Old Face"/>
-          <w:sz w:val="24"/>
-          <w:u w:val="single"/>
-        </w:rPr>
-        <w:t xml:space="preserve">Tous les sous réseaux : </w:t>
+        <w:t>Voir le fichier Excel: ListAccess.xlsx</w:t>
       </w:r>
-    </w:p>
-    <w:p>
-      <w:pPr>
-        <w:rPr>
-          <w:rFonts w:ascii="Baskerville Old Face" w:hAnsi="Baskerville Old Face"/>
-          <w:sz w:val="24"/>
-        </w:rPr>
-      </w:pPr>
-      <w:r>
-        <w:rPr>
-          <w:rFonts w:ascii="Baskerville Old Face" w:hAnsi="Baskerville Old Face"/>
-          <w:sz w:val="24"/>
-        </w:rPr>
-        <w:t>Tous les sous-réseaux pourront accéder en TCP vers internet afin de pouvoir naviguer sur internet.</w:t>
-      </w:r>
-    </w:p>
-    <w:p>
-      <w:pPr>
-        <w:rPr>
-          <w:rFonts w:ascii="Baskerville Old Face" w:hAnsi="Baskerville Old Face"/>
-          <w:sz w:val="24"/>
-        </w:rPr>
-      </w:pPr>
-    </w:p>
-    <w:p>
-      <w:pPr>
-        <w:rPr>
-          <w:rFonts w:ascii="Baskerville Old Face" w:hAnsi="Baskerville Old Face"/>
-          <w:sz w:val="24"/>
-          <w:u w:val="single"/>
-        </w:rPr>
-      </w:pPr>
-      <w:r>
-        <w:rPr>
-          <w:rFonts w:ascii="Baskerville Old Face" w:hAnsi="Baskerville Old Face"/>
-          <w:sz w:val="24"/>
-          <w:u w:val="single"/>
-        </w:rPr>
-        <w:t>Réseau administrateurs :</w:t>
-      </w:r>
-    </w:p>
-    <w:p>
-      <w:pPr>
-        <w:rPr>
-          <w:rFonts w:ascii="Baskerville Old Face" w:hAnsi="Baskerville Old Face"/>
-          <w:sz w:val="24"/>
-        </w:rPr>
-      </w:pPr>
-      <w:r>
-        <w:rPr>
-          <w:rFonts w:ascii="Baskerville Old Face" w:hAnsi="Baskerville Old Face"/>
-          <w:sz w:val="24"/>
-        </w:rPr>
-        <w:t>Les administrateurs auront un accès vers le serveur « Admin »</w:t>
-      </w:r>
-      <w:r>
-        <w:rPr>
-          <w:rFonts w:ascii="Baskerville Old Face" w:hAnsi="Baskerville Old Face"/>
-          <w:sz w:val="24"/>
-        </w:rPr>
-        <w:t xml:space="preserve"> en ayant le port 3306 d’autorisé.</w:t>
-      </w:r>
-      <w:r>
-        <w:rPr>
-          <w:rFonts w:ascii="Baskerville Old Face" w:hAnsi="Baskerville Old Face"/>
-          <w:sz w:val="24"/>
-        </w:rPr>
-        <w:t xml:space="preserve"> </w:t>
-      </w:r>
-      <w:r>
-        <w:rPr>
-          <w:rFonts w:ascii="Baskerville Old Face" w:hAnsi="Baskerville Old Face"/>
-          <w:sz w:val="24"/>
-        </w:rPr>
-        <w:t>Ils pourront aussi recevoir les requêtes provenant du serveur « Admin ».</w:t>
-      </w:r>
-    </w:p>
-    <w:p>
-      <w:pPr>
-        <w:rPr>
-          <w:rFonts w:ascii="Baskerville Old Face" w:hAnsi="Baskerville Old Face"/>
-          <w:sz w:val="24"/>
-        </w:rPr>
-      </w:pPr>
-      <w:bookmarkStart w:id="0" w:name="_GoBack"/>
-      <w:bookmarkEnd w:id="0"/>
     </w:p>
     <w:p>
       <w:r>
@@ -2098,7 +2005,7 @@
 </file>
 
 <file path=customXml/itemProps1.xml><?xml version="1.0" encoding="utf-8"?>
-<ds:datastoreItem xmlns:ds="http://schemas.openxmlformats.org/officeDocument/2006/customXml" ds:itemID="{598B544C-EB7E-41D1-B758-42B96CF13886}">
+<ds:datastoreItem xmlns:ds="http://schemas.openxmlformats.org/officeDocument/2006/customXml" ds:itemID="{4CF7845C-2AE2-4C1C-BEDA-3EF146EA7809}">
   <ds:schemaRefs>
     <ds:schemaRef ds:uri="http://schemas.openxmlformats.org/officeDocument/2006/bibliography"/>
   </ds:schemaRefs>

</xml_diff>

<commit_message>
T3 Finir le excel et ajuster le diagramme logique
</commit_message>
<xml_diff>
--- a/Travail 3/YannickAlexandre-Rapport.docx
+++ b/Travail 3/YannickAlexandre-Rapport.docx
@@ -1,6 +1,6 @@
 
 <file path=word/document.xml><?xml version="1.0" encoding="utf-8"?>
-<w:document xmlns:wpc="http://schemas.microsoft.com/office/word/2010/wordprocessingCanvas" xmlns:cx="http://schemas.microsoft.com/office/drawing/2014/chartex" xmlns:cx1="http://schemas.microsoft.com/office/drawing/2015/9/8/chartex" xmlns:mc="http://schemas.openxmlformats.org/markup-compatibility/2006" xmlns:o="urn:schemas-microsoft-com:office:office" xmlns:r="http://schemas.openxmlformats.org/officeDocument/2006/relationships" xmlns:m="http://schemas.openxmlformats.org/officeDocument/2006/math" xmlns:v="urn:schemas-microsoft-com:vml" xmlns:wp14="http://schemas.microsoft.com/office/word/2010/wordprocessingDrawing" xmlns:wp="http://schemas.openxmlformats.org/drawingml/2006/wordprocessingDrawing" xmlns:w10="urn:schemas-microsoft-com:office:word" xmlns:w="http://schemas.openxmlformats.org/wordprocessingml/2006/main" xmlns:w14="http://schemas.microsoft.com/office/word/2010/wordml" xmlns:w15="http://schemas.microsoft.com/office/word/2012/wordml" xmlns:w16se="http://schemas.microsoft.com/office/word/2015/wordml/symex" xmlns:wpg="http://schemas.microsoft.com/office/word/2010/wordprocessingGroup" xmlns:wpi="http://schemas.microsoft.com/office/word/2010/wordprocessingInk" xmlns:wne="http://schemas.microsoft.com/office/word/2006/wordml" xmlns:wps="http://schemas.microsoft.com/office/word/2010/wordprocessingShape" mc:Ignorable="w14 w15 w16se wp14">
+<w:document xmlns:wpc="http://schemas.microsoft.com/office/word/2010/wordprocessingCanvas" xmlns:cx="http://schemas.microsoft.com/office/drawing/2014/chartex" xmlns:cx1="http://schemas.microsoft.com/office/drawing/2015/9/8/chartex" xmlns:cx2="http://schemas.microsoft.com/office/drawing/2015/10/21/chartex" xmlns:cx3="http://schemas.microsoft.com/office/drawing/2016/5/9/chartex" xmlns:cx4="http://schemas.microsoft.com/office/drawing/2016/5/10/chartex" xmlns:cx5="http://schemas.microsoft.com/office/drawing/2016/5/11/chartex" xmlns:cx6="http://schemas.microsoft.com/office/drawing/2016/5/12/chartex" xmlns:cx7="http://schemas.microsoft.com/office/drawing/2016/5/13/chartex" xmlns:cx8="http://schemas.microsoft.com/office/drawing/2016/5/14/chartex" xmlns:mc="http://schemas.openxmlformats.org/markup-compatibility/2006" xmlns:aink="http://schemas.microsoft.com/office/drawing/2016/ink" xmlns:am3d="http://schemas.microsoft.com/office/drawing/2017/model3d" xmlns:o="urn:schemas-microsoft-com:office:office" xmlns:r="http://schemas.openxmlformats.org/officeDocument/2006/relationships" xmlns:m="http://schemas.openxmlformats.org/officeDocument/2006/math" xmlns:v="urn:schemas-microsoft-com:vml" xmlns:wp14="http://schemas.microsoft.com/office/word/2010/wordprocessingDrawing" xmlns:wp="http://schemas.openxmlformats.org/drawingml/2006/wordprocessingDrawing" xmlns:w10="urn:schemas-microsoft-com:office:word" xmlns:w="http://schemas.openxmlformats.org/wordprocessingml/2006/main" xmlns:w14="http://schemas.microsoft.com/office/word/2010/wordml" xmlns:w15="http://schemas.microsoft.com/office/word/2012/wordml" xmlns:w16cid="http://schemas.microsoft.com/office/word/2016/wordml/cid" xmlns:w16se="http://schemas.microsoft.com/office/word/2015/wordml/symex" xmlns:wpg="http://schemas.microsoft.com/office/word/2010/wordprocessingGroup" xmlns:wpi="http://schemas.microsoft.com/office/word/2010/wordprocessingInk" xmlns:wne="http://schemas.microsoft.com/office/word/2006/wordml" xmlns:wps="http://schemas.microsoft.com/office/word/2010/wordprocessingShape" mc:Ignorable="w14 w15 w16se w16cid wp14">
   <w:body>
     <w:sdt>
       <w:sdtPr>
@@ -1174,13 +1174,230 @@
       <w:r>
         <w:rPr>
           <w:noProof/>
-          <w:lang w:eastAsia="fr-CA"/>
+        </w:rPr>
+        <mc:AlternateContent>
+          <mc:Choice Requires="wps">
+            <w:drawing>
+              <wp:anchor distT="45720" distB="45720" distL="114300" distR="114300" simplePos="0" relativeHeight="251665408" behindDoc="0" locked="0" layoutInCell="1" allowOverlap="1" wp14:anchorId="271000C7" wp14:editId="2BFA8997">
+                <wp:simplePos x="0" y="0"/>
+                <wp:positionH relativeFrom="column">
+                  <wp:posOffset>1612976</wp:posOffset>
+                </wp:positionH>
+                <wp:positionV relativeFrom="paragraph">
+                  <wp:posOffset>1953473</wp:posOffset>
+                </wp:positionV>
+                <wp:extent cx="176530" cy="148590"/>
+                <wp:effectExtent l="0" t="5080" r="8890" b="8890"/>
+                <wp:wrapNone/>
+                <wp:docPr id="5" name="Zone de texte 2"/>
+                <wp:cNvGraphicFramePr>
+                  <a:graphicFrameLocks xmlns:a="http://schemas.openxmlformats.org/drawingml/2006/main"/>
+                </wp:cNvGraphicFramePr>
+                <a:graphic xmlns:a="http://schemas.openxmlformats.org/drawingml/2006/main">
+                  <a:graphicData uri="http://schemas.microsoft.com/office/word/2010/wordprocessingShape">
+                    <wps:wsp>
+                      <wps:cNvSpPr txBox="1">
+                        <a:spLocks noChangeArrowheads="1"/>
+                      </wps:cNvSpPr>
+                      <wps:spPr bwMode="auto">
+                        <a:xfrm rot="5400000">
+                          <a:off x="0" y="0"/>
+                          <a:ext cx="176530" cy="148590"/>
+                        </a:xfrm>
+                        <a:prstGeom prst="rect">
+                          <a:avLst/>
+                        </a:prstGeom>
+                        <a:solidFill>
+                          <a:srgbClr val="FFFFFF"/>
+                        </a:solidFill>
+                        <a:ln w="9525">
+                          <a:noFill/>
+                          <a:miter lim="800000"/>
+                          <a:headEnd/>
+                          <a:tailEnd/>
+                        </a:ln>
+                      </wps:spPr>
+                      <wps:txbx>
+                        <w:txbxContent>
+                          <w:p>
+                            <w:pPr>
+                              <w:rPr>
+                                <w:sz w:val="16"/>
+                              </w:rPr>
+                            </w:pPr>
+                            <w:r>
+                              <w:rPr>
+                                <w:sz w:val="16"/>
+                              </w:rPr>
+                              <w:t>/</w:t>
+                            </w:r>
+                            <w:r>
+                              <w:rPr>
+                                <w:sz w:val="14"/>
+                              </w:rPr>
+                              <w:t>24</w:t>
+                            </w:r>
+                          </w:p>
+                        </w:txbxContent>
+                      </wps:txbx>
+                      <wps:bodyPr rot="0" vert="horz" wrap="square" lIns="0" tIns="0" rIns="0" bIns="0" anchor="t" anchorCtr="0">
+                        <a:noAutofit/>
+                      </wps:bodyPr>
+                    </wps:wsp>
+                  </a:graphicData>
+                </a:graphic>
+                <wp14:sizeRelH relativeFrom="margin">
+                  <wp14:pctWidth>0</wp14:pctWidth>
+                </wp14:sizeRelH>
+                <wp14:sizeRelV relativeFrom="margin">
+                  <wp14:pctHeight>0</wp14:pctHeight>
+                </wp14:sizeRelV>
+              </wp:anchor>
+            </w:drawing>
+          </mc:Choice>
+          <mc:Fallback>
+            <w:pict>
+              <v:shape w14:anchorId="271000C7" id="Zone de texte 2" o:spid="_x0000_s1028" type="#_x0000_t202" style="position:absolute;margin-left:127pt;margin-top:153.8pt;width:13.9pt;height:11.7pt;rotation:90;z-index:251665408;visibility:visible;mso-wrap-style:square;mso-width-percent:0;mso-height-percent:0;mso-wrap-distance-left:9pt;mso-wrap-distance-top:3.6pt;mso-wrap-distance-right:9pt;mso-wrap-distance-bottom:3.6pt;mso-position-horizontal:absolute;mso-position-horizontal-relative:text;mso-position-vertical:absolute;mso-position-vertical-relative:text;mso-width-percent:0;mso-height-percent:0;mso-width-relative:margin;mso-height-relative:margin;v-text-anchor:top" o:gfxdata="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" stroked="f">
+                <v:textbox inset="0,0,0,0">
+                  <w:txbxContent>
+                    <w:p>
+                      <w:pPr>
+                        <w:rPr>
+                          <w:sz w:val="16"/>
+                        </w:rPr>
+                      </w:pPr>
+                      <w:r>
+                        <w:rPr>
+                          <w:sz w:val="16"/>
+                        </w:rPr>
+                        <w:t>/</w:t>
+                      </w:r>
+                      <w:r>
+                        <w:rPr>
+                          <w:sz w:val="14"/>
+                        </w:rPr>
+                        <w:t>24</w:t>
+                      </w:r>
+                    </w:p>
+                  </w:txbxContent>
+                </v:textbox>
+              </v:shape>
+            </w:pict>
+          </mc:Fallback>
+        </mc:AlternateContent>
+      </w:r>
+      <w:r>
+        <w:rPr>
+          <w:noProof/>
+        </w:rPr>
+        <mc:AlternateContent>
+          <mc:Choice Requires="wps">
+            <w:drawing>
+              <wp:anchor distT="45720" distB="45720" distL="114300" distR="114300" simplePos="0" relativeHeight="251663360" behindDoc="0" locked="0" layoutInCell="1" allowOverlap="1" wp14:anchorId="15C2117A" wp14:editId="51252FB0">
+                <wp:simplePos x="0" y="0"/>
+                <wp:positionH relativeFrom="column">
+                  <wp:posOffset>1009991</wp:posOffset>
+                </wp:positionH>
+                <wp:positionV relativeFrom="paragraph">
+                  <wp:posOffset>1964841</wp:posOffset>
+                </wp:positionV>
+                <wp:extent cx="164015" cy="117186"/>
+                <wp:effectExtent l="4445" t="0" r="0" b="0"/>
+                <wp:wrapNone/>
+                <wp:docPr id="217" name="Zone de texte 2"/>
+                <wp:cNvGraphicFramePr>
+                  <a:graphicFrameLocks xmlns:a="http://schemas.openxmlformats.org/drawingml/2006/main"/>
+                </wp:cNvGraphicFramePr>
+                <a:graphic xmlns:a="http://schemas.openxmlformats.org/drawingml/2006/main">
+                  <a:graphicData uri="http://schemas.microsoft.com/office/word/2010/wordprocessingShape">
+                    <wps:wsp>
+                      <wps:cNvSpPr txBox="1">
+                        <a:spLocks noChangeArrowheads="1"/>
+                      </wps:cNvSpPr>
+                      <wps:spPr bwMode="auto">
+                        <a:xfrm rot="5400000">
+                          <a:off x="0" y="0"/>
+                          <a:ext cx="164015" cy="117186"/>
+                        </a:xfrm>
+                        <a:prstGeom prst="rect">
+                          <a:avLst/>
+                        </a:prstGeom>
+                        <a:solidFill>
+                          <a:srgbClr val="FFFFFF"/>
+                        </a:solidFill>
+                        <a:ln w="9525">
+                          <a:noFill/>
+                          <a:miter lim="800000"/>
+                          <a:headEnd/>
+                          <a:tailEnd/>
+                        </a:ln>
+                      </wps:spPr>
+                      <wps:txbx>
+                        <w:txbxContent>
+                          <w:p>
+                            <w:pPr>
+                              <w:rPr>
+                                <w:sz w:val="14"/>
+                              </w:rPr>
+                            </w:pPr>
+                            <w:r>
+                              <w:rPr>
+                                <w:sz w:val="14"/>
+                              </w:rPr>
+                              <w:t>/24</w:t>
+                            </w:r>
+                          </w:p>
+                        </w:txbxContent>
+                      </wps:txbx>
+                      <wps:bodyPr rot="0" vert="horz" wrap="square" lIns="0" tIns="0" rIns="0" bIns="0" anchor="t" anchorCtr="0">
+                        <a:noAutofit/>
+                      </wps:bodyPr>
+                    </wps:wsp>
+                  </a:graphicData>
+                </a:graphic>
+                <wp14:sizeRelH relativeFrom="margin">
+                  <wp14:pctWidth>0</wp14:pctWidth>
+                </wp14:sizeRelH>
+                <wp14:sizeRelV relativeFrom="margin">
+                  <wp14:pctHeight>0</wp14:pctHeight>
+                </wp14:sizeRelV>
+              </wp:anchor>
+            </w:drawing>
+          </mc:Choice>
+          <mc:Fallback>
+            <w:pict>
+              <v:shape w14:anchorId="15C2117A" id="_x0000_s1029" type="#_x0000_t202" style="position:absolute;margin-left:79.55pt;margin-top:154.7pt;width:12.9pt;height:9.25pt;rotation:90;z-index:251663360;visibility:visible;mso-wrap-style:square;mso-width-percent:0;mso-height-percent:0;mso-wrap-distance-left:9pt;mso-wrap-distance-top:3.6pt;mso-wrap-distance-right:9pt;mso-wrap-distance-bottom:3.6pt;mso-position-horizontal:absolute;mso-position-horizontal-relative:text;mso-position-vertical:absolute;mso-position-vertical-relative:text;mso-width-percent:0;mso-height-percent:0;mso-width-relative:margin;mso-height-relative:margin;v-text-anchor:top" o:gfxdata="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" stroked="f">
+                <v:textbox inset="0,0,0,0">
+                  <w:txbxContent>
+                    <w:p>
+                      <w:pPr>
+                        <w:rPr>
+                          <w:sz w:val="14"/>
+                        </w:rPr>
+                      </w:pPr>
+                      <w:r>
+                        <w:rPr>
+                          <w:sz w:val="14"/>
+                        </w:rPr>
+                        <w:t>/24</w:t>
+                      </w:r>
+                    </w:p>
+                  </w:txbxContent>
+                </v:textbox>
+              </v:shape>
+            </w:pict>
+          </mc:Fallback>
+        </mc:AlternateContent>
+      </w:r>
+      <w:r>
+        <w:rPr>
+          <w:noProof/>
         </w:rPr>
         <w:drawing>
-          <wp:inline distT="0" distB="0" distL="0" distR="0" wp14:anchorId="12827451" wp14:editId="74445167">
-            <wp:extent cx="7423278" cy="5342509"/>
-            <wp:effectExtent l="0" t="7303" r="0" b="0"/>
-            <wp:docPr id="2" name="Image 2"/>
+          <wp:inline distT="0" distB="0" distL="0" distR="0" wp14:anchorId="79760AC3" wp14:editId="628C5F6F">
+            <wp:extent cx="7101205" cy="5548580"/>
+            <wp:effectExtent l="0" t="4445" r="0" b="0"/>
+            <wp:docPr id="3" name="Image 3"/>
             <wp:cNvGraphicFramePr>
               <a:graphicFrameLocks xmlns:a="http://schemas.openxmlformats.org/drawingml/2006/main" noChangeAspect="1"/>
             </wp:cNvGraphicFramePr>
@@ -1200,7 +1417,7 @@
                   <pic:spPr>
                     <a:xfrm rot="5400000">
                       <a:off x="0" y="0"/>
-                      <a:ext cx="7469747" cy="5375953"/>
+                      <a:ext cx="7166447" cy="5599557"/>
                     </a:xfrm>
                     <a:prstGeom prst="rect">
                       <a:avLst/>
@@ -1212,18 +1429,24 @@
           </wp:inline>
         </w:drawing>
       </w:r>
+      <w:bookmarkStart w:id="0" w:name="_GoBack"/>
+      <w:bookmarkEnd w:id="0"/>
+    </w:p>
+    <w:p>
+      <w:r>
+        <w:br w:type="page"/>
+      </w:r>
     </w:p>
     <w:p>
       <w:pPr>
         <w:pStyle w:val="Citationintense"/>
+        <w:ind w:left="708" w:firstLine="708"/>
       </w:pPr>
-      <w:bookmarkStart w:id="0" w:name="_GoBack"/>
       <w:r>
         <w:lastRenderedPageBreak/>
         <w:t>Liste des communications permises</w:t>
       </w:r>
     </w:p>
-    <w:bookmarkEnd w:id="0"/>
     <w:p>
       <w:r>
         <w:t>Voir le fichier Excel: ListAccess.xlsx</w:t>
@@ -1256,7 +1479,7 @@
 </file>
 
 <file path=word/styles.xml><?xml version="1.0" encoding="utf-8"?>
-<w:styles xmlns:mc="http://schemas.openxmlformats.org/markup-compatibility/2006" xmlns:r="http://schemas.openxmlformats.org/officeDocument/2006/relationships" xmlns:w="http://schemas.openxmlformats.org/wordprocessingml/2006/main" xmlns:w14="http://schemas.microsoft.com/office/word/2010/wordml" xmlns:w15="http://schemas.microsoft.com/office/word/2012/wordml" xmlns:w16se="http://schemas.microsoft.com/office/word/2015/wordml/symex" mc:Ignorable="w14 w15 w16se">
+<w:styles xmlns:mc="http://schemas.openxmlformats.org/markup-compatibility/2006" xmlns:r="http://schemas.openxmlformats.org/officeDocument/2006/relationships" xmlns:w="http://schemas.openxmlformats.org/wordprocessingml/2006/main" xmlns:w14="http://schemas.microsoft.com/office/word/2010/wordml" xmlns:w15="http://schemas.microsoft.com/office/word/2012/wordml" xmlns:w16cid="http://schemas.microsoft.com/office/word/2016/wordml/cid" xmlns:w16se="http://schemas.microsoft.com/office/word/2015/wordml/symex" mc:Ignorable="w14 w15 w16se w16cid">
   <w:docDefaults>
     <w:rPrDefault>
       <w:rPr>
@@ -1272,7 +1495,7 @@
       </w:pPr>
     </w:pPrDefault>
   </w:docDefaults>
-  <w:latentStyles w:defLockedState="0" w:defUIPriority="99" w:defSemiHidden="0" w:defUnhideWhenUsed="0" w:defQFormat="0" w:count="371">
+  <w:latentStyles w:defLockedState="0" w:defUIPriority="99" w:defSemiHidden="0" w:defUnhideWhenUsed="0" w:defQFormat="0" w:count="375">
     <w:lsdException w:name="Normal" w:uiPriority="0" w:qFormat="1"/>
     <w:lsdException w:name="heading 1" w:uiPriority="9" w:qFormat="1"/>
     <w:lsdException w:name="heading 2" w:semiHidden="1" w:uiPriority="9" w:unhideWhenUsed="1" w:qFormat="1"/>
@@ -1378,7 +1601,6 @@
     <w:lsdException w:name="HTML Sample" w:semiHidden="1" w:unhideWhenUsed="1"/>
     <w:lsdException w:name="HTML Typewriter" w:semiHidden="1" w:unhideWhenUsed="1"/>
     <w:lsdException w:name="HTML Variable" w:semiHidden="1" w:unhideWhenUsed="1"/>
-    <w:lsdException w:name="Normal Table" w:semiHidden="1" w:unhideWhenUsed="1"/>
     <w:lsdException w:name="annotation subject" w:semiHidden="1" w:unhideWhenUsed="1"/>
     <w:lsdException w:name="No List" w:semiHidden="1" w:unhideWhenUsed="1"/>
     <w:lsdException w:name="Outline List 1" w:semiHidden="1" w:unhideWhenUsed="1"/>
@@ -1422,10 +1644,8 @@
     <w:lsdException w:name="Table Elegant" w:semiHidden="1" w:unhideWhenUsed="1"/>
     <w:lsdException w:name="Table Professional" w:semiHidden="1" w:unhideWhenUsed="1"/>
     <w:lsdException w:name="Table Subtle 1" w:semiHidden="1" w:unhideWhenUsed="1"/>
-    <w:lsdException w:name="Table Subtle 2" w:semiHidden="1" w:unhideWhenUsed="1"/>
     <w:lsdException w:name="Table Web 1" w:semiHidden="1" w:unhideWhenUsed="1"/>
     <w:lsdException w:name="Table Web 2" w:semiHidden="1" w:unhideWhenUsed="1"/>
-    <w:lsdException w:name="Table Web 3" w:semiHidden="1" w:unhideWhenUsed="1"/>
     <w:lsdException w:name="Balloon Text" w:semiHidden="1" w:unhideWhenUsed="1"/>
     <w:lsdException w:name="Table Grid" w:uiPriority="39"/>
     <w:lsdException w:name="Table Theme" w:semiHidden="1" w:unhideWhenUsed="1"/>
@@ -1644,6 +1864,10 @@
     <w:lsdException w:name="List Table 5 Dark Accent 6" w:uiPriority="50"/>
     <w:lsdException w:name="List Table 6 Colorful Accent 6" w:uiPriority="51"/>
     <w:lsdException w:name="List Table 7 Colorful Accent 6" w:uiPriority="52"/>
+    <w:lsdException w:name="Mention" w:semiHidden="1" w:unhideWhenUsed="1"/>
+    <w:lsdException w:name="Smart Hyperlink" w:semiHidden="1" w:unhideWhenUsed="1"/>
+    <w:lsdException w:name="Hashtag" w:semiHidden="1" w:unhideWhenUsed="1"/>
+    <w:lsdException w:name="Unresolved Mention" w:semiHidden="1" w:unhideWhenUsed="1"/>
   </w:latentStyles>
   <w:style w:type="paragraph" w:default="1" w:styleId="Normal">
     <w:name w:val="Normal"/>
@@ -1734,6 +1958,36 @@
       <w:i/>
       <w:iCs/>
       <w:color w:val="5B9BD5" w:themeColor="accent1"/>
+    </w:rPr>
+  </w:style>
+  <w:style w:type="paragraph" w:styleId="Textedebulles">
+    <w:name w:val="Balloon Text"/>
+    <w:basedOn w:val="Normal"/>
+    <w:link w:val="TextedebullesCar"/>
+    <w:uiPriority w:val="99"/>
+    <w:semiHidden/>
+    <w:unhideWhenUsed/>
+    <w:rsid w:val="00921850"/>
+    <w:pPr>
+      <w:spacing w:after="0" w:line="240" w:lineRule="auto"/>
+    </w:pPr>
+    <w:rPr>
+      <w:rFonts w:ascii="Segoe UI" w:hAnsi="Segoe UI" w:cs="Segoe UI"/>
+      <w:sz w:val="18"/>
+      <w:szCs w:val="18"/>
+    </w:rPr>
+  </w:style>
+  <w:style w:type="character" w:customStyle="1" w:styleId="TextedebullesCar">
+    <w:name w:val="Texte de bulles Car"/>
+    <w:basedOn w:val="Policepardfaut"/>
+    <w:link w:val="Textedebulles"/>
+    <w:uiPriority w:val="99"/>
+    <w:semiHidden/>
+    <w:rsid w:val="00921850"/>
+    <w:rPr>
+      <w:rFonts w:ascii="Segoe UI" w:hAnsi="Segoe UI" w:cs="Segoe UI"/>
+      <w:sz w:val="18"/>
+      <w:szCs w:val="18"/>
     </w:rPr>
   </w:style>
 </w:styles>
@@ -2005,7 +2259,7 @@
 </file>
 
 <file path=customXml/itemProps1.xml><?xml version="1.0" encoding="utf-8"?>
-<ds:datastoreItem xmlns:ds="http://schemas.openxmlformats.org/officeDocument/2006/customXml" ds:itemID="{4CF7845C-2AE2-4C1C-BEDA-3EF146EA7809}">
+<ds:datastoreItem xmlns:ds="http://schemas.openxmlformats.org/officeDocument/2006/customXml" ds:itemID="{D2B80464-6929-4AF9-947F-EE59A8943895}">
   <ds:schemaRefs>
     <ds:schemaRef ds:uri="http://schemas.openxmlformats.org/officeDocument/2006/bibliography"/>
   </ds:schemaRefs>

</xml_diff>